<commit_message>
updates to supporting analyses
</commit_message>
<xml_diff>
--- a/output/manuscript_figures/Main_Figures_Tables.docx
+++ b/output/manuscript_figures/Main_Figures_Tables.docx
@@ -2,6 +2,32 @@
 <file path=word/document.xml><?xml version="1.0" encoding="utf-8"?>
 <w:document xmlns:wpc="http://schemas.microsoft.com/office/word/2010/wordprocessingCanvas" xmlns:cx="http://schemas.microsoft.com/office/drawing/2014/chartex" xmlns:cx1="http://schemas.microsoft.com/office/drawing/2015/9/8/chartex" xmlns:cx2="http://schemas.microsoft.com/office/drawing/2015/10/21/chartex" xmlns:cx3="http://schemas.microsoft.com/office/drawing/2016/5/9/chartex" xmlns:cx4="http://schemas.microsoft.com/office/drawing/2016/5/10/chartex" xmlns:cx5="http://schemas.microsoft.com/office/drawing/2016/5/11/chartex" xmlns:cx6="http://schemas.microsoft.com/office/drawing/2016/5/12/chartex" xmlns:cx7="http://schemas.microsoft.com/office/drawing/2016/5/13/chartex" xmlns:cx8="http://schemas.microsoft.com/office/drawing/2016/5/14/chartex" xmlns:mc="http://schemas.openxmlformats.org/markup-compatibility/2006" xmlns:aink="http://schemas.microsoft.com/office/drawing/2016/ink" xmlns:am3d="http://schemas.microsoft.com/office/drawing/2017/model3d" xmlns:o="urn:schemas-microsoft-com:office:office" xmlns:r="http://schemas.openxmlformats.org/officeDocument/2006/relationships" xmlns:m="http://schemas.openxmlformats.org/officeDocument/2006/math" xmlns:v="urn:schemas-microsoft-com:vml" xmlns:wp14="http://schemas.microsoft.com/office/word/2010/wordprocessingDrawing" xmlns:wp="http://schemas.openxmlformats.org/drawingml/2006/wordprocessingDrawing" xmlns:w10="urn:schemas-microsoft-com:office:word" xmlns:w="http://schemas.openxmlformats.org/wordprocessingml/2006/main" xmlns:w14="http://schemas.microsoft.com/office/word/2010/wordml" xmlns:w15="http://schemas.microsoft.com/office/word/2012/wordml" xmlns:w16cex="http://schemas.microsoft.com/office/word/2018/wordml/cex" xmlns:w16cid="http://schemas.microsoft.com/office/word/2016/wordml/cid" xmlns:w16="http://schemas.microsoft.com/office/word/2018/wordml" xmlns:w16se="http://schemas.microsoft.com/office/word/2015/wordml/symex" xmlns:wpg="http://schemas.microsoft.com/office/word/2010/wordprocessingGroup" xmlns:wpi="http://schemas.microsoft.com/office/word/2010/wordprocessingInk" xmlns:wne="http://schemas.microsoft.com/office/word/2006/wordml" xmlns:wps="http://schemas.microsoft.com/office/word/2010/wordprocessingShape" mc:Ignorable="w14 w15 w16se w16cid w16 w16cex wp14">
   <w:body>
+    <w:p>
+      <w:pPr>
+        <w:rPr>
+          <w:rFonts w:ascii="Times New Roman" w:hAnsi="Times New Roman" w:cs="Times New Roman"/>
+          <w:b/>
+          <w:bCs/>
+        </w:rPr>
+      </w:pPr>
+      <w:r>
+        <w:rPr>
+          <w:rFonts w:ascii="Times New Roman" w:hAnsi="Times New Roman" w:cs="Times New Roman"/>
+          <w:b/>
+          <w:bCs/>
+        </w:rPr>
+        <w:t>Main Tables and Figures</w:t>
+      </w:r>
+    </w:p>
+    <w:p>
+      <w:pPr>
+        <w:rPr>
+          <w:rFonts w:ascii="Times New Roman" w:hAnsi="Times New Roman" w:cs="Times New Roman"/>
+          <w:b/>
+          <w:bCs/>
+        </w:rPr>
+      </w:pPr>
+    </w:p>
     <w:p>
       <w:pPr>
         <w:rPr>
@@ -64,9 +90,9 @@
           <w:tcPr>
             <w:tcW w:w="2790" w:type="dxa"/>
             <w:tcBorders>
-              <w:top w:val="nil"/>
-              <w:left w:val="nil"/>
-              <w:bottom w:val="nil"/>
+              <w:top w:val="single" w:sz="4" w:space="0" w:color="auto"/>
+              <w:left w:val="nil"/>
+              <w:bottom w:val="single" w:sz="4" w:space="0" w:color="auto"/>
               <w:right w:val="nil"/>
             </w:tcBorders>
             <w:shd w:val="clear" w:color="auto" w:fill="auto"/>
@@ -99,9 +125,9 @@
           <w:tcPr>
             <w:tcW w:w="284" w:type="dxa"/>
             <w:tcBorders>
-              <w:top w:val="nil"/>
-              <w:left w:val="nil"/>
-              <w:bottom w:val="nil"/>
+              <w:top w:val="single" w:sz="4" w:space="0" w:color="auto"/>
+              <w:left w:val="nil"/>
+              <w:bottom w:val="single" w:sz="4" w:space="0" w:color="auto"/>
               <w:right w:val="nil"/>
             </w:tcBorders>
             <w:shd w:val="clear" w:color="auto" w:fill="auto"/>
@@ -134,9 +160,9 @@
           <w:tcPr>
             <w:tcW w:w="1300" w:type="dxa"/>
             <w:tcBorders>
-              <w:top w:val="nil"/>
-              <w:left w:val="nil"/>
-              <w:bottom w:val="nil"/>
+              <w:top w:val="single" w:sz="4" w:space="0" w:color="auto"/>
+              <w:left w:val="nil"/>
+              <w:bottom w:val="single" w:sz="4" w:space="0" w:color="auto"/>
               <w:right w:val="nil"/>
             </w:tcBorders>
             <w:shd w:val="clear" w:color="auto" w:fill="auto"/>
@@ -169,9 +195,9 @@
           <w:tcPr>
             <w:tcW w:w="1300" w:type="dxa"/>
             <w:tcBorders>
-              <w:top w:val="nil"/>
-              <w:left w:val="nil"/>
-              <w:bottom w:val="nil"/>
+              <w:top w:val="single" w:sz="4" w:space="0" w:color="auto"/>
+              <w:left w:val="nil"/>
+              <w:bottom w:val="single" w:sz="4" w:space="0" w:color="auto"/>
               <w:right w:val="nil"/>
             </w:tcBorders>
             <w:shd w:val="clear" w:color="auto" w:fill="auto"/>
@@ -204,9 +230,9 @@
           <w:tcPr>
             <w:tcW w:w="1300" w:type="dxa"/>
             <w:tcBorders>
-              <w:top w:val="nil"/>
-              <w:left w:val="nil"/>
-              <w:bottom w:val="nil"/>
+              <w:top w:val="single" w:sz="4" w:space="0" w:color="auto"/>
+              <w:left w:val="nil"/>
+              <w:bottom w:val="single" w:sz="4" w:space="0" w:color="auto"/>
               <w:right w:val="nil"/>
             </w:tcBorders>
             <w:shd w:val="clear" w:color="auto" w:fill="auto"/>
@@ -244,7 +270,7 @@
           <w:tcPr>
             <w:tcW w:w="2790" w:type="dxa"/>
             <w:tcBorders>
-              <w:top w:val="nil"/>
+              <w:top w:val="single" w:sz="4" w:space="0" w:color="auto"/>
               <w:left w:val="nil"/>
               <w:bottom w:val="nil"/>
               <w:right w:val="nil"/>
@@ -278,7 +304,7 @@
           <w:tcPr>
             <w:tcW w:w="284" w:type="dxa"/>
             <w:tcBorders>
-              <w:top w:val="nil"/>
+              <w:top w:val="single" w:sz="4" w:space="0" w:color="auto"/>
               <w:left w:val="nil"/>
               <w:bottom w:val="nil"/>
               <w:right w:val="nil"/>
@@ -313,7 +339,7 @@
           <w:tcPr>
             <w:tcW w:w="1300" w:type="dxa"/>
             <w:tcBorders>
-              <w:top w:val="nil"/>
+              <w:top w:val="single" w:sz="4" w:space="0" w:color="auto"/>
               <w:left w:val="nil"/>
               <w:bottom w:val="nil"/>
               <w:right w:val="nil"/>
@@ -348,7 +374,7 @@
           <w:tcPr>
             <w:tcW w:w="1300" w:type="dxa"/>
             <w:tcBorders>
-              <w:top w:val="nil"/>
+              <w:top w:val="single" w:sz="4" w:space="0" w:color="auto"/>
               <w:left w:val="nil"/>
               <w:bottom w:val="nil"/>
               <w:right w:val="nil"/>
@@ -383,7 +409,7 @@
           <w:tcPr>
             <w:tcW w:w="1300" w:type="dxa"/>
             <w:tcBorders>
-              <w:top w:val="nil"/>
+              <w:top w:val="single" w:sz="4" w:space="0" w:color="auto"/>
               <w:left w:val="nil"/>
               <w:bottom w:val="nil"/>
               <w:right w:val="nil"/>
@@ -466,9 +492,8 @@
                 <w:color w:val="000000"/>
                 <w:sz w:val="20"/>
                 <w:szCs w:val="20"/>
-                <w:highlight w:val="yellow"/>
-              </w:rPr>
-              <w:t>units</w:t>
+              </w:rPr>
+              <w:t>mg N/mL KCL</w:t>
             </w:r>
             <w:r>
               <w:rPr>
@@ -1584,17 +1609,34 @@
                 <w:sz w:val="20"/>
                 <w:szCs w:val="20"/>
               </w:rPr>
-              <w:t>N Resorption (</w:t>
-            </w:r>
-            <w:r>
-              <w:rPr>
-                <w:rFonts w:ascii="Times New Roman" w:eastAsia="Times New Roman" w:hAnsi="Times New Roman" w:cs="Times New Roman"/>
-                <w:color w:val="000000"/>
-                <w:sz w:val="20"/>
-                <w:szCs w:val="20"/>
-                <w:highlight w:val="yellow"/>
-              </w:rPr>
-              <w:t>units</w:t>
+              <w:t>N Resorption</w:t>
+            </w:r>
+            <w:r>
+              <w:rPr>
+                <w:rFonts w:ascii="Times New Roman" w:eastAsia="Times New Roman" w:hAnsi="Times New Roman" w:cs="Times New Roman"/>
+                <w:color w:val="000000"/>
+                <w:sz w:val="20"/>
+                <w:szCs w:val="20"/>
+              </w:rPr>
+              <w:t xml:space="preserve"> Efficiency</w:t>
+            </w:r>
+            <w:r>
+              <w:rPr>
+                <w:rFonts w:ascii="Times New Roman" w:eastAsia="Times New Roman" w:hAnsi="Times New Roman" w:cs="Times New Roman"/>
+                <w:color w:val="000000"/>
+                <w:sz w:val="20"/>
+                <w:szCs w:val="20"/>
+              </w:rPr>
+              <w:t xml:space="preserve"> (</w:t>
+            </w:r>
+            <w:r>
+              <w:rPr>
+                <w:rFonts w:ascii="Times New Roman" w:eastAsia="Times New Roman" w:hAnsi="Times New Roman" w:cs="Times New Roman"/>
+                <w:color w:val="000000"/>
+                <w:sz w:val="20"/>
+                <w:szCs w:val="20"/>
+              </w:rPr>
+              <w:t>%</w:t>
             </w:r>
             <w:r>
               <w:rPr>
@@ -1937,7 +1979,6 @@
             <w:tcBorders>
               <w:top w:val="nil"/>
               <w:left w:val="nil"/>
-              <w:bottom w:val="nil"/>
               <w:right w:val="nil"/>
             </w:tcBorders>
             <w:shd w:val="clear" w:color="auto" w:fill="auto"/>
@@ -1982,7 +2023,6 @@
             <w:tcBorders>
               <w:top w:val="nil"/>
               <w:left w:val="nil"/>
-              <w:bottom w:val="nil"/>
               <w:right w:val="nil"/>
             </w:tcBorders>
             <w:shd w:val="clear" w:color="auto" w:fill="auto"/>
@@ -2017,7 +2057,6 @@
             <w:tcBorders>
               <w:top w:val="nil"/>
               <w:left w:val="nil"/>
-              <w:bottom w:val="nil"/>
               <w:right w:val="nil"/>
             </w:tcBorders>
             <w:shd w:val="clear" w:color="auto" w:fill="auto"/>
@@ -2052,7 +2091,6 @@
             <w:tcBorders>
               <w:top w:val="nil"/>
               <w:left w:val="nil"/>
-              <w:bottom w:val="nil"/>
               <w:right w:val="nil"/>
             </w:tcBorders>
             <w:shd w:val="clear" w:color="auto" w:fill="auto"/>
@@ -2087,7 +2125,6 @@
             <w:tcBorders>
               <w:top w:val="nil"/>
               <w:left w:val="nil"/>
-              <w:bottom w:val="nil"/>
               <w:right w:val="nil"/>
             </w:tcBorders>
             <w:shd w:val="clear" w:color="auto" w:fill="auto"/>
@@ -2127,23 +2164,32 @@
             <w:tcBorders>
               <w:top w:val="nil"/>
               <w:left w:val="nil"/>
-              <w:bottom w:val="nil"/>
-              <w:right w:val="nil"/>
-            </w:tcBorders>
-            <w:shd w:val="clear" w:color="auto" w:fill="auto"/>
-            <w:noWrap/>
-            <w:vAlign w:val="bottom"/>
-            <w:hideMark/>
-          </w:tcPr>
-          <w:p>
-            <w:pPr>
-              <w:rPr>
-                <w:rFonts w:ascii="Times New Roman" w:eastAsia="Times New Roman" w:hAnsi="Times New Roman" w:cs="Times New Roman"/>
-                <w:color w:val="000000"/>
-                <w:sz w:val="20"/>
-                <w:szCs w:val="20"/>
-              </w:rPr>
-            </w:pPr>
+              <w:bottom w:val="single" w:sz="4" w:space="0" w:color="auto"/>
+              <w:right w:val="nil"/>
+            </w:tcBorders>
+            <w:shd w:val="clear" w:color="auto" w:fill="auto"/>
+            <w:noWrap/>
+            <w:vAlign w:val="bottom"/>
+            <w:hideMark/>
+          </w:tcPr>
+          <w:p>
+            <w:pPr>
+              <w:rPr>
+                <w:rFonts w:ascii="Times New Roman" w:eastAsia="Times New Roman" w:hAnsi="Times New Roman" w:cs="Times New Roman"/>
+                <w:color w:val="000000"/>
+                <w:sz w:val="20"/>
+                <w:szCs w:val="20"/>
+              </w:rPr>
+            </w:pPr>
+            <w:r>
+              <w:rPr>
+                <w:rFonts w:ascii="Times New Roman" w:eastAsia="Times New Roman" w:hAnsi="Times New Roman" w:cs="Times New Roman"/>
+                <w:color w:val="000000"/>
+                <w:sz w:val="20"/>
+                <w:szCs w:val="20"/>
+              </w:rPr>
+              <w:t xml:space="preserve">Net </w:t>
+            </w:r>
             <w:r>
               <w:rPr>
                 <w:rFonts w:ascii="Times New Roman" w:eastAsia="Times New Roman" w:hAnsi="Times New Roman" w:cs="Times New Roman"/>
@@ -2159,9 +2205,8 @@
                 <w:color w:val="000000"/>
                 <w:sz w:val="20"/>
                 <w:szCs w:val="20"/>
-                <w:highlight w:val="yellow"/>
-              </w:rPr>
-              <w:t>units</w:t>
+              </w:rPr>
+              <w:t>ug N/day</w:t>
             </w:r>
             <w:r>
               <w:rPr>
@@ -2180,7 +2225,7 @@
             <w:tcBorders>
               <w:top w:val="nil"/>
               <w:left w:val="nil"/>
-              <w:bottom w:val="nil"/>
+              <w:bottom w:val="single" w:sz="4" w:space="0" w:color="auto"/>
               <w:right w:val="nil"/>
             </w:tcBorders>
             <w:shd w:val="clear" w:color="auto" w:fill="auto"/>
@@ -2215,7 +2260,7 @@
             <w:tcBorders>
               <w:top w:val="nil"/>
               <w:left w:val="nil"/>
-              <w:bottom w:val="nil"/>
+              <w:bottom w:val="single" w:sz="4" w:space="0" w:color="auto"/>
               <w:right w:val="nil"/>
             </w:tcBorders>
             <w:shd w:val="clear" w:color="auto" w:fill="auto"/>
@@ -2250,7 +2295,7 @@
             <w:tcBorders>
               <w:top w:val="nil"/>
               <w:left w:val="nil"/>
-              <w:bottom w:val="nil"/>
+              <w:bottom w:val="single" w:sz="4" w:space="0" w:color="auto"/>
               <w:right w:val="nil"/>
             </w:tcBorders>
             <w:shd w:val="clear" w:color="auto" w:fill="auto"/>
@@ -2285,7 +2330,7 @@
             <w:tcBorders>
               <w:top w:val="nil"/>
               <w:left w:val="nil"/>
-              <w:bottom w:val="nil"/>
+              <w:bottom w:val="single" w:sz="4" w:space="0" w:color="auto"/>
               <w:right w:val="nil"/>
             </w:tcBorders>
             <w:shd w:val="clear" w:color="auto" w:fill="auto"/>
@@ -2376,7 +2421,6 @@
         <w:rPr>
           <w:noProof/>
         </w:rPr>
-        <w:lastRenderedPageBreak/>
         <w:drawing>
           <wp:inline distT="0" distB="0" distL="0" distR="0" wp14:anchorId="2C636F90" wp14:editId="158C79DB">
             <wp:extent cx="5943600" cy="4457700"/>
@@ -2730,23 +2774,7 @@
           <w:rFonts w:ascii="Times New Roman" w:hAnsi="Times New Roman" w:cs="Times New Roman"/>
           <w:color w:val="FF0000"/>
         </w:rPr>
-        <w:t xml:space="preserve">Can </w:t>
-      </w:r>
-      <w:proofErr w:type="gramStart"/>
-      <w:r>
-        <w:rPr>
-          <w:rFonts w:ascii="Times New Roman" w:hAnsi="Times New Roman" w:cs="Times New Roman"/>
-          <w:color w:val="FF0000"/>
-        </w:rPr>
-        <w:t>state  the</w:t>
-      </w:r>
-      <w:proofErr w:type="gramEnd"/>
-      <w:r>
-        <w:rPr>
-          <w:rFonts w:ascii="Times New Roman" w:hAnsi="Times New Roman" w:cs="Times New Roman"/>
-          <w:color w:val="FF0000"/>
-        </w:rPr>
-        <w:t xml:space="preserve"> overlapping names in the figure legend.</w:t>
+        <w:t>Can state the overlapping names in the figure legend.</w:t>
       </w:r>
       <w:r>
         <w:rPr>
@@ -2870,16 +2898,55 @@
         <w:rPr>
           <w:rFonts w:ascii="Times New Roman" w:hAnsi="Times New Roman" w:cs="Times New Roman"/>
         </w:rPr>
-        <w:t xml:space="preserve"> Plant feedbacks to soil </w:t>
+        <w:t xml:space="preserve"> Plant</w:t>
       </w:r>
-      <w:proofErr w:type="gramStart"/>
       <w:r>
         <w:rPr>
           <w:rFonts w:ascii="Times New Roman" w:hAnsi="Times New Roman" w:cs="Times New Roman"/>
         </w:rPr>
-        <w:t>C:N.</w:t>
+        <w:t xml:space="preserve"> C:N</w:t>
       </w:r>
-      <w:proofErr w:type="gramEnd"/>
+      <w:r>
+        <w:rPr>
+          <w:rFonts w:ascii="Times New Roman" w:hAnsi="Times New Roman" w:cs="Times New Roman"/>
+        </w:rPr>
+        <w:t xml:space="preserve"> feedbacks to soil C:N.</w:t>
+      </w:r>
+    </w:p>
+    <w:p>
+      <w:pPr>
+        <w:rPr>
+          <w:rFonts w:ascii="Times New Roman" w:hAnsi="Times New Roman" w:cs="Times New Roman"/>
+        </w:rPr>
+      </w:pPr>
+    </w:p>
+    <w:p>
+      <w:pPr>
+        <w:rPr>
+          <w:rFonts w:ascii="Times New Roman" w:hAnsi="Times New Roman" w:cs="Times New Roman"/>
+        </w:rPr>
+      </w:pPr>
+    </w:p>
+    <w:p>
+      <w:pPr>
+        <w:rPr>
+          <w:rFonts w:ascii="Times New Roman" w:hAnsi="Times New Roman" w:cs="Times New Roman"/>
+        </w:rPr>
+      </w:pPr>
+    </w:p>
+    <w:p>
+      <w:pPr>
+        <w:rPr>
+          <w:rFonts w:ascii="Times New Roman" w:hAnsi="Times New Roman" w:cs="Times New Roman"/>
+        </w:rPr>
+      </w:pPr>
+    </w:p>
+    <w:p>
+      <w:pPr>
+        <w:rPr>
+          <w:rFonts w:ascii="Times New Roman" w:hAnsi="Times New Roman" w:cs="Times New Roman"/>
+        </w:rPr>
+      </w:pPr>
     </w:p>
     <w:sectPr>
       <w:pgSz w:w="12240" w:h="15840"/>

</xml_diff>